<commit_message>
09 10 - corrigido problema ruido - apresentacao script
</commit_message>
<xml_diff>
--- a/Documentation/Demonstração_Script.docx
+++ b/Documentation/Demonstração_Script.docx
@@ -65,7 +65,13 @@
         </w:numPr>
       </w:pPr>
       <w:r>
-        <w:t>Explicar o modo manual:</w:t>
+        <w:t xml:space="preserve">Explicar o modo </w:t>
+      </w:r>
+      <w:r>
+        <w:t>M</w:t>
+      </w:r>
+      <w:r>
+        <w:t>anual:</w:t>
       </w:r>
     </w:p>
     <w:p>

</xml_diff>